<commit_message>
'feat: Documento Verificación Y Validación completando'
</commit_message>
<xml_diff>
--- a/docs/pruebas/Verificación Y Validación.docx
+++ b/docs/pruebas/Verificación Y Validación.docx
@@ -245,14 +245,21 @@
           <w:sz w:val="24"/>
           <w:szCs w:val="24"/>
         </w:rPr>
-        <w:t>→</w:t>
-      </w:r>
-      <w:r>
-        <w:rPr>
-          <w:sz w:val="24"/>
-          <w:szCs w:val="24"/>
-        </w:rPr>
-        <w:t xml:space="preserve"> Conjunto de Valores</w:t>
+        <w:t xml:space="preserve">→ Conjunto de </w:t>
+      </w:r>
+      <w:r>
+        <w:rPr>
+          <w:sz w:val="24"/>
+          <w:szCs w:val="24"/>
+        </w:rPr>
+        <w:t>v</w:t>
+      </w:r>
+      <w:r>
+        <w:rPr>
+          <w:sz w:val="24"/>
+          <w:szCs w:val="24"/>
+        </w:rPr>
+        <w:t>alores</w:t>
       </w:r>
     </w:p>
     <w:p>
@@ -325,8 +332,38 @@
             <w:pPr>
               <w:jc w:val="center"/>
             </w:pPr>
-          </w:p>
-        </w:tc>
+            <w:r>
+              <w:t>Nombre</w:t>
+            </w:r>
+          </w:p>
+        </w:tc>
+        <w:tc>
+          <w:tcPr>
+            <w:tcW w:w="2831" w:type="dxa"/>
+          </w:tcPr>
+          <w:p>
+            <w:r>
+              <w:t>V1. David</w:t>
+            </w:r>
+          </w:p>
+        </w:tc>
+        <w:tc>
+          <w:tcPr>
+            <w:tcW w:w="2832" w:type="dxa"/>
+          </w:tcPr>
+          <w:p>
+            <w:r>
+              <w:t>N1.</w:t>
+            </w:r>
+          </w:p>
+          <w:p>
+            <w:r>
+              <w:t>N2. Eustaquio Eugenio del Prado Martín</w:t>
+            </w:r>
+          </w:p>
+        </w:tc>
+      </w:tr>
+      <w:tr>
         <w:tc>
           <w:tcPr>
             <w:tcW w:w="2831" w:type="dxa"/>
@@ -335,16 +372,67 @@
             <w:pPr>
               <w:jc w:val="center"/>
             </w:pPr>
+            <w:r>
+              <w:t>Apellidos</w:t>
+            </w:r>
+          </w:p>
+        </w:tc>
+        <w:tc>
+          <w:tcPr>
+            <w:tcW w:w="2831" w:type="dxa"/>
+          </w:tcPr>
+          <w:p>
+            <w:r>
+              <w:t>V2. López Ruiz</w:t>
+            </w:r>
           </w:p>
         </w:tc>
         <w:tc>
           <w:tcPr>
             <w:tcW w:w="2832" w:type="dxa"/>
+          </w:tcPr>
+          <w:p>
+            <w:r>
+              <w:t xml:space="preserve">N3. </w:t>
+            </w:r>
+          </w:p>
+        </w:tc>
+      </w:tr>
+      <w:tr>
+        <w:tc>
+          <w:tcPr>
+            <w:tcW w:w="2831" w:type="dxa"/>
           </w:tcPr>
           <w:p>
             <w:pPr>
               <w:jc w:val="center"/>
             </w:pPr>
+            <w:r>
+              <w:t>Correo</w:t>
+            </w:r>
+          </w:p>
+        </w:tc>
+        <w:tc>
+          <w:tcPr>
+            <w:tcW w:w="2831" w:type="dxa"/>
+          </w:tcPr>
+          <w:p>
+            <w:r>
+              <w:t xml:space="preserve">V3. </w:t>
+            </w:r>
+            <w:r>
+              <w:t>lr@gmail.com</w:t>
+            </w:r>
+          </w:p>
+        </w:tc>
+        <w:tc>
+          <w:tcPr>
+            <w:tcW w:w="2832" w:type="dxa"/>
+          </w:tcPr>
+          <w:p>
+            <w:r>
+              <w:t>N4.</w:t>
+            </w:r>
           </w:p>
         </w:tc>
       </w:tr>
@@ -357,8 +445,33 @@
             <w:pPr>
               <w:jc w:val="center"/>
             </w:pPr>
-          </w:p>
-        </w:tc>
+            <w:r>
+              <w:t>Dirección</w:t>
+            </w:r>
+          </w:p>
+        </w:tc>
+        <w:tc>
+          <w:tcPr>
+            <w:tcW w:w="2831" w:type="dxa"/>
+          </w:tcPr>
+          <w:p>
+            <w:r>
+              <w:t>V4. Calle Segura</w:t>
+            </w:r>
+          </w:p>
+        </w:tc>
+        <w:tc>
+          <w:tcPr>
+            <w:tcW w:w="2832" w:type="dxa"/>
+          </w:tcPr>
+          <w:p>
+            <w:r>
+              <w:t>N5.</w:t>
+            </w:r>
+          </w:p>
+        </w:tc>
+      </w:tr>
+      <w:tr>
         <w:tc>
           <w:tcPr>
             <w:tcW w:w="2831" w:type="dxa"/>
@@ -367,38 +480,112 @@
             <w:pPr>
               <w:jc w:val="center"/>
             </w:pPr>
+            <w:r>
+              <w:t>Idioma</w:t>
+            </w:r>
+          </w:p>
+        </w:tc>
+        <w:tc>
+          <w:tcPr>
+            <w:tcW w:w="2831" w:type="dxa"/>
+          </w:tcPr>
+          <w:p>
+            <w:r>
+              <w:t xml:space="preserve">V5. </w:t>
+            </w:r>
+            <w:r>
+              <w:t>Castellano</w:t>
+            </w:r>
+          </w:p>
+          <w:p>
+            <w:r>
+              <w:t>V6.</w:t>
+            </w:r>
+            <w:r>
+              <w:t xml:space="preserve"> Ingles</w:t>
+            </w:r>
+          </w:p>
+          <w:p>
+            <w:r>
+              <w:t>V7.</w:t>
+            </w:r>
+            <w:r>
+              <w:t xml:space="preserve"> Catalan</w:t>
+            </w:r>
+          </w:p>
+          <w:p>
+            <w:r>
+              <w:t>V8.</w:t>
+            </w:r>
+            <w:r>
+              <w:t xml:space="preserve"> Valenciano</w:t>
+            </w:r>
+          </w:p>
+          <w:p>
+            <w:r>
+              <w:t>V9.</w:t>
+            </w:r>
+            <w:r>
+              <w:t xml:space="preserve"> Euskera</w:t>
+            </w:r>
+          </w:p>
+          <w:p>
+            <w:r>
+              <w:t>V10.</w:t>
+            </w:r>
+            <w:r>
+              <w:t xml:space="preserve"> Gallego</w:t>
+            </w:r>
           </w:p>
         </w:tc>
         <w:tc>
           <w:tcPr>
             <w:tcW w:w="2832" w:type="dxa"/>
+          </w:tcPr>
+          <w:p>
+            <w:r>
+              <w:t>N6. Aleman</w:t>
+            </w:r>
+          </w:p>
+        </w:tc>
+      </w:tr>
+      <w:tr>
+        <w:tc>
+          <w:tcPr>
+            <w:tcW w:w="2831" w:type="dxa"/>
           </w:tcPr>
           <w:p>
             <w:pPr>
               <w:jc w:val="center"/>
             </w:pPr>
-          </w:p>
-        </w:tc>
-      </w:tr>
-      <w:tr>
-        <w:tc>
-          <w:tcPr>
-            <w:tcW w:w="2831" w:type="dxa"/>
-          </w:tcPr>
-          <w:p>
-            <w:pPr>
-              <w:jc w:val="center"/>
-            </w:pPr>
-          </w:p>
-        </w:tc>
-        <w:tc>
-          <w:tcPr>
-            <w:tcW w:w="2831" w:type="dxa"/>
-          </w:tcPr>
-          <w:p>
-            <w:pPr>
-              <w:jc w:val="center"/>
-            </w:pPr>
+            <w:r>
+              <w:t>Plataforma</w:t>
+            </w:r>
+          </w:p>
+        </w:tc>
+        <w:tc>
+          <w:tcPr>
+            <w:tcW w:w="2831" w:type="dxa"/>
+          </w:tcPr>
+          <w:p>
+            <w:r>
+              <w:t>V11. Facebook</w:t>
+            </w:r>
+          </w:p>
+          <w:p>
+            <w:r>
+              <w:t>V12. Google</w:t>
+            </w:r>
+          </w:p>
+          <w:p>
+            <w:r>
+              <w:t>V13. Microsoft</w:t>
+            </w:r>
+          </w:p>
+          <w:p>
+            <w:r>
+              <w:t>V14. Twitter</w:t>
+            </w:r>
           </w:p>
         </w:tc>
         <w:tc>
@@ -406,137 +593,9 @@
             <w:tcW w:w="2832" w:type="dxa"/>
           </w:tcPr>
           <w:p>
-            <w:pPr>
-              <w:jc w:val="center"/>
-            </w:pPr>
-          </w:p>
-        </w:tc>
-      </w:tr>
-      <w:tr>
-        <w:tc>
-          <w:tcPr>
-            <w:tcW w:w="2831" w:type="dxa"/>
-          </w:tcPr>
-          <w:p>
-            <w:pPr>
-              <w:jc w:val="center"/>
-            </w:pPr>
-          </w:p>
-        </w:tc>
-        <w:tc>
-          <w:tcPr>
-            <w:tcW w:w="2831" w:type="dxa"/>
-          </w:tcPr>
-          <w:p>
-            <w:pPr>
-              <w:jc w:val="center"/>
-            </w:pPr>
-          </w:p>
-        </w:tc>
-        <w:tc>
-          <w:tcPr>
-            <w:tcW w:w="2832" w:type="dxa"/>
-          </w:tcPr>
-          <w:p>
-            <w:pPr>
-              <w:jc w:val="center"/>
-            </w:pPr>
-          </w:p>
-        </w:tc>
-      </w:tr>
-      <w:tr>
-        <w:tc>
-          <w:tcPr>
-            <w:tcW w:w="2831" w:type="dxa"/>
-          </w:tcPr>
-          <w:p>
-            <w:pPr>
-              <w:jc w:val="center"/>
-            </w:pPr>
-          </w:p>
-        </w:tc>
-        <w:tc>
-          <w:tcPr>
-            <w:tcW w:w="2831" w:type="dxa"/>
-          </w:tcPr>
-          <w:p>
-            <w:pPr>
-              <w:jc w:val="center"/>
-            </w:pPr>
-          </w:p>
-        </w:tc>
-        <w:tc>
-          <w:tcPr>
-            <w:tcW w:w="2832" w:type="dxa"/>
-          </w:tcPr>
-          <w:p>
-            <w:pPr>
-              <w:jc w:val="center"/>
-            </w:pPr>
-          </w:p>
-        </w:tc>
-      </w:tr>
-      <w:tr>
-        <w:tc>
-          <w:tcPr>
-            <w:tcW w:w="2831" w:type="dxa"/>
-          </w:tcPr>
-          <w:p>
-            <w:pPr>
-              <w:jc w:val="center"/>
-            </w:pPr>
-          </w:p>
-        </w:tc>
-        <w:tc>
-          <w:tcPr>
-            <w:tcW w:w="2831" w:type="dxa"/>
-          </w:tcPr>
-          <w:p>
-            <w:pPr>
-              <w:jc w:val="center"/>
-            </w:pPr>
-          </w:p>
-        </w:tc>
-        <w:tc>
-          <w:tcPr>
-            <w:tcW w:w="2832" w:type="dxa"/>
-          </w:tcPr>
-          <w:p>
-            <w:pPr>
-              <w:jc w:val="center"/>
-            </w:pPr>
-          </w:p>
-        </w:tc>
-      </w:tr>
-      <w:tr>
-        <w:tc>
-          <w:tcPr>
-            <w:tcW w:w="2831" w:type="dxa"/>
-          </w:tcPr>
-          <w:p>
-            <w:pPr>
-              <w:jc w:val="center"/>
-            </w:pPr>
-          </w:p>
-        </w:tc>
-        <w:tc>
-          <w:tcPr>
-            <w:tcW w:w="2831" w:type="dxa"/>
-          </w:tcPr>
-          <w:p>
-            <w:pPr>
-              <w:jc w:val="center"/>
-            </w:pPr>
-          </w:p>
-        </w:tc>
-        <w:tc>
-          <w:tcPr>
-            <w:tcW w:w="2832" w:type="dxa"/>
-          </w:tcPr>
-          <w:p>
-            <w:pPr>
-              <w:jc w:val="center"/>
-            </w:pPr>
+            <w:r>
+              <w:t>N7. Meta</w:t>
+            </w:r>
           </w:p>
         </w:tc>
       </w:tr>
@@ -565,14 +624,7 @@
           <w:sz w:val="28"/>
           <w:szCs w:val="28"/>
         </w:rPr>
-        <w:t>Cuidador</w:t>
-      </w:r>
-      <w:r>
-        <w:rPr>
-          <w:sz w:val="28"/>
-          <w:szCs w:val="28"/>
-        </w:rPr>
-        <w:t>:</w:t>
+        <w:t>Cuidador:</w:t>
       </w:r>
     </w:p>
     <w:p>
@@ -746,7 +798,21 @@
           <w:sz w:val="24"/>
           <w:szCs w:val="24"/>
         </w:rPr>
-        <w:t>→ Conjunto de Valores</w:t>
+        <w:t xml:space="preserve">→ Conjunto de </w:t>
+      </w:r>
+      <w:r>
+        <w:rPr>
+          <w:sz w:val="24"/>
+          <w:szCs w:val="24"/>
+        </w:rPr>
+        <w:t>v</w:t>
+      </w:r>
+      <w:r>
+        <w:rPr>
+          <w:sz w:val="24"/>
+          <w:szCs w:val="24"/>
+        </w:rPr>
+        <w:t>alores</w:t>
       </w:r>
     </w:p>
     <w:p>
@@ -768,16 +834,7 @@
           <w:sz w:val="24"/>
           <w:szCs w:val="24"/>
         </w:rPr>
-        <w:t>Foto</w:t>
-      </w:r>
-      <w:r>
-        <w:rPr>
-          <w:b/>
-          <w:bCs/>
-          <w:sz w:val="24"/>
-          <w:szCs w:val="24"/>
-        </w:rPr>
-        <w:t xml:space="preserve"> </w:t>
+        <w:t xml:space="preserve">Foto </w:t>
       </w:r>
       <w:r>
         <w:rPr>
@@ -813,37 +870,28 @@
           <w:sz w:val="24"/>
           <w:szCs w:val="24"/>
         </w:rPr>
-        <w:t>Descripción</w:t>
-      </w:r>
-      <w:r>
-        <w:rPr>
-          <w:b/>
-          <w:bCs/>
-          <w:sz w:val="24"/>
-          <w:szCs w:val="24"/>
-        </w:rPr>
-        <w:t xml:space="preserve"> </w:t>
-      </w:r>
-      <w:r>
-        <w:rPr>
-          <w:sz w:val="24"/>
-          <w:szCs w:val="24"/>
-        </w:rPr>
-        <w:t xml:space="preserve">→ </w:t>
-      </w:r>
-      <w:r>
-        <w:rPr>
-          <w:sz w:val="24"/>
-          <w:szCs w:val="24"/>
-        </w:rPr>
-        <w:t xml:space="preserve">Numero </w:t>
-      </w:r>
-      <w:r>
-        <w:rPr>
-          <w:sz w:val="24"/>
-          <w:szCs w:val="24"/>
-        </w:rPr>
-        <w:t>de Valores</w:t>
+        <w:t xml:space="preserve">Descripción </w:t>
+      </w:r>
+      <w:r>
+        <w:rPr>
+          <w:sz w:val="24"/>
+          <w:szCs w:val="24"/>
+        </w:rPr>
+        <w:t xml:space="preserve">→ Numero de </w:t>
+      </w:r>
+      <w:r>
+        <w:rPr>
+          <w:sz w:val="24"/>
+          <w:szCs w:val="24"/>
+        </w:rPr>
+        <w:t>v</w:t>
+      </w:r>
+      <w:r>
+        <w:rPr>
+          <w:sz w:val="24"/>
+          <w:szCs w:val="24"/>
+        </w:rPr>
+        <w:t>alores</w:t>
       </w:r>
     </w:p>
     <w:p>
@@ -901,6 +949,7 @@
           <w:sz w:val="24"/>
           <w:szCs w:val="24"/>
         </w:rPr>
+        <w:lastRenderedPageBreak/>
         <w:t>IBAN</w:t>
       </w:r>
       <w:r>
@@ -908,28 +957,21 @@
           <w:sz w:val="24"/>
           <w:szCs w:val="24"/>
         </w:rPr>
-        <w:t xml:space="preserve"> </w:t>
-      </w:r>
-      <w:r>
-        <w:rPr>
-          <w:sz w:val="24"/>
-          <w:szCs w:val="24"/>
-        </w:rPr>
-        <w:t xml:space="preserve">→ </w:t>
-      </w:r>
-      <w:r>
-        <w:rPr>
-          <w:sz w:val="24"/>
-          <w:szCs w:val="24"/>
-        </w:rPr>
-        <w:t xml:space="preserve">Numero </w:t>
-      </w:r>
-      <w:r>
-        <w:rPr>
-          <w:sz w:val="24"/>
-          <w:szCs w:val="24"/>
-        </w:rPr>
-        <w:t>de Valores</w:t>
+        <w:t xml:space="preserve"> → Numero de </w:t>
+      </w:r>
+      <w:r>
+        <w:rPr>
+          <w:sz w:val="24"/>
+          <w:szCs w:val="24"/>
+        </w:rPr>
+        <w:t>v</w:t>
+      </w:r>
+      <w:r>
+        <w:rPr>
+          <w:sz w:val="24"/>
+          <w:szCs w:val="24"/>
+        </w:rPr>
+        <w:t>alores</w:t>
       </w:r>
     </w:p>
     <w:p>
@@ -965,7 +1007,7 @@
           <w:sz w:val="24"/>
           <w:szCs w:val="24"/>
         </w:rPr>
-        <w:t>Numero de Valores</w:t>
+        <w:t>Condición booleana</w:t>
       </w:r>
     </w:p>
     <w:p>
@@ -1038,8 +1080,38 @@
             <w:pPr>
               <w:jc w:val="center"/>
             </w:pPr>
-          </w:p>
-        </w:tc>
+            <w:r>
+              <w:t>Nombre</w:t>
+            </w:r>
+          </w:p>
+        </w:tc>
+        <w:tc>
+          <w:tcPr>
+            <w:tcW w:w="2831" w:type="dxa"/>
+          </w:tcPr>
+          <w:p>
+            <w:r>
+              <w:t>V1. David</w:t>
+            </w:r>
+          </w:p>
+        </w:tc>
+        <w:tc>
+          <w:tcPr>
+            <w:tcW w:w="2832" w:type="dxa"/>
+          </w:tcPr>
+          <w:p>
+            <w:r>
+              <w:t>N1.</w:t>
+            </w:r>
+          </w:p>
+          <w:p>
+            <w:r>
+              <w:t>N2. Eustaquio Eugenio del Prado Martín</w:t>
+            </w:r>
+          </w:p>
+        </w:tc>
+      </w:tr>
+      <w:tr>
         <w:tc>
           <w:tcPr>
             <w:tcW w:w="2831" w:type="dxa"/>
@@ -1048,16 +1120,67 @@
             <w:pPr>
               <w:jc w:val="center"/>
             </w:pPr>
+            <w:r>
+              <w:t>Apellidos</w:t>
+            </w:r>
+          </w:p>
+        </w:tc>
+        <w:tc>
+          <w:tcPr>
+            <w:tcW w:w="2831" w:type="dxa"/>
+          </w:tcPr>
+          <w:p>
+            <w:r>
+              <w:t>V2. López Ruiz</w:t>
+            </w:r>
           </w:p>
         </w:tc>
         <w:tc>
           <w:tcPr>
             <w:tcW w:w="2832" w:type="dxa"/>
+          </w:tcPr>
+          <w:p>
+            <w:r>
+              <w:t xml:space="preserve">N3. </w:t>
+            </w:r>
+          </w:p>
+        </w:tc>
+      </w:tr>
+      <w:tr>
+        <w:tc>
+          <w:tcPr>
+            <w:tcW w:w="2831" w:type="dxa"/>
           </w:tcPr>
           <w:p>
             <w:pPr>
               <w:jc w:val="center"/>
             </w:pPr>
+            <w:r>
+              <w:t>Correo</w:t>
+            </w:r>
+          </w:p>
+        </w:tc>
+        <w:tc>
+          <w:tcPr>
+            <w:tcW w:w="2831" w:type="dxa"/>
+          </w:tcPr>
+          <w:p>
+            <w:r>
+              <w:t xml:space="preserve">V3. </w:t>
+            </w:r>
+            <w:r>
+              <w:t>lr@gmail.com</w:t>
+            </w:r>
+          </w:p>
+        </w:tc>
+        <w:tc>
+          <w:tcPr>
+            <w:tcW w:w="2832" w:type="dxa"/>
+          </w:tcPr>
+          <w:p>
+            <w:r>
+              <w:t>N4.</w:t>
+            </w:r>
           </w:p>
         </w:tc>
       </w:tr>
@@ -1070,8 +1193,76 @@
             <w:pPr>
               <w:jc w:val="center"/>
             </w:pPr>
-          </w:p>
-        </w:tc>
+            <w:r>
+              <w:t>Idioma</w:t>
+            </w:r>
+          </w:p>
+        </w:tc>
+        <w:tc>
+          <w:tcPr>
+            <w:tcW w:w="2831" w:type="dxa"/>
+          </w:tcPr>
+          <w:p>
+            <w:r>
+              <w:t xml:space="preserve">V5. </w:t>
+            </w:r>
+            <w:r>
+              <w:t>Castellano</w:t>
+            </w:r>
+          </w:p>
+          <w:p>
+            <w:r>
+              <w:t>V6.</w:t>
+            </w:r>
+            <w:r>
+              <w:t xml:space="preserve"> Ingles</w:t>
+            </w:r>
+          </w:p>
+          <w:p>
+            <w:r>
+              <w:t>V7.</w:t>
+            </w:r>
+            <w:r>
+              <w:t xml:space="preserve"> Catalan</w:t>
+            </w:r>
+          </w:p>
+          <w:p>
+            <w:r>
+              <w:t>V8.</w:t>
+            </w:r>
+            <w:r>
+              <w:t xml:space="preserve"> Valenciano</w:t>
+            </w:r>
+          </w:p>
+          <w:p>
+            <w:r>
+              <w:t>V9.</w:t>
+            </w:r>
+            <w:r>
+              <w:t xml:space="preserve"> Euskera</w:t>
+            </w:r>
+          </w:p>
+          <w:p>
+            <w:r>
+              <w:t>V10.</w:t>
+            </w:r>
+            <w:r>
+              <w:t xml:space="preserve"> Gallego</w:t>
+            </w:r>
+          </w:p>
+        </w:tc>
+        <w:tc>
+          <w:tcPr>
+            <w:tcW w:w="2832" w:type="dxa"/>
+          </w:tcPr>
+          <w:p>
+            <w:r>
+              <w:t>N6. Aleman</w:t>
+            </w:r>
+          </w:p>
+        </w:tc>
+      </w:tr>
+      <w:tr>
         <w:tc>
           <w:tcPr>
             <w:tcW w:w="2831" w:type="dxa"/>
@@ -1080,16 +1271,79 @@
             <w:pPr>
               <w:jc w:val="center"/>
             </w:pPr>
+            <w:r>
+              <w:t>Plataforma</w:t>
+            </w:r>
+          </w:p>
+        </w:tc>
+        <w:tc>
+          <w:tcPr>
+            <w:tcW w:w="2831" w:type="dxa"/>
+          </w:tcPr>
+          <w:p>
+            <w:r>
+              <w:t>V11. Facebook</w:t>
+            </w:r>
+          </w:p>
+          <w:p>
+            <w:r>
+              <w:t>V12. Google</w:t>
+            </w:r>
+          </w:p>
+          <w:p>
+            <w:r>
+              <w:t>V13. Microsoft</w:t>
+            </w:r>
+          </w:p>
+          <w:p>
+            <w:r>
+              <w:t>V14. Twitter</w:t>
+            </w:r>
           </w:p>
         </w:tc>
         <w:tc>
           <w:tcPr>
             <w:tcW w:w="2832" w:type="dxa"/>
+          </w:tcPr>
+          <w:p>
+            <w:r>
+              <w:t>N7. Meta</w:t>
+            </w:r>
+          </w:p>
+        </w:tc>
+      </w:tr>
+      <w:tr>
+        <w:tc>
+          <w:tcPr>
+            <w:tcW w:w="2831" w:type="dxa"/>
           </w:tcPr>
           <w:p>
             <w:pPr>
               <w:jc w:val="center"/>
             </w:pPr>
+            <w:r>
+              <w:t>Foto</w:t>
+            </w:r>
+          </w:p>
+        </w:tc>
+        <w:tc>
+          <w:tcPr>
+            <w:tcW w:w="2831" w:type="dxa"/>
+          </w:tcPr>
+          <w:p>
+            <w:r>
+              <w:t>V15. Sí</w:t>
+            </w:r>
+          </w:p>
+        </w:tc>
+        <w:tc>
+          <w:tcPr>
+            <w:tcW w:w="2832" w:type="dxa"/>
+          </w:tcPr>
+          <w:p>
+            <w:r>
+              <w:t>N8. No</w:t>
+            </w:r>
           </w:p>
         </w:tc>
       </w:tr>
@@ -1102,8 +1356,36 @@
             <w:pPr>
               <w:jc w:val="center"/>
             </w:pPr>
-          </w:p>
-        </w:tc>
+            <w:r>
+              <w:t>Descripción</w:t>
+            </w:r>
+          </w:p>
+        </w:tc>
+        <w:tc>
+          <w:tcPr>
+            <w:tcW w:w="2831" w:type="dxa"/>
+          </w:tcPr>
+          <w:p>
+            <w:r>
+              <w:t xml:space="preserve">V16. </w:t>
+            </w:r>
+            <w:r>
+              <w:t>Cuido animales, preferencia de perros</w:t>
+            </w:r>
+          </w:p>
+        </w:tc>
+        <w:tc>
+          <w:tcPr>
+            <w:tcW w:w="2832" w:type="dxa"/>
+          </w:tcPr>
+          <w:p>
+            <w:r>
+              <w:t>N9.</w:t>
+            </w:r>
+          </w:p>
+        </w:tc>
+      </w:tr>
+      <w:tr>
         <w:tc>
           <w:tcPr>
             <w:tcW w:w="2831" w:type="dxa"/>
@@ -1112,16 +1394,75 @@
             <w:pPr>
               <w:jc w:val="center"/>
             </w:pPr>
+            <w:r>
+              <w:t>Precio</w:t>
+            </w:r>
+          </w:p>
+        </w:tc>
+        <w:tc>
+          <w:tcPr>
+            <w:tcW w:w="2831" w:type="dxa"/>
+          </w:tcPr>
+          <w:p>
+            <w:r>
+              <w:t>V17. 11</w:t>
+            </w:r>
           </w:p>
         </w:tc>
         <w:tc>
           <w:tcPr>
             <w:tcW w:w="2832" w:type="dxa"/>
+          </w:tcPr>
+          <w:p>
+            <w:r>
+              <w:t>N10. -2</w:t>
+            </w:r>
+          </w:p>
+        </w:tc>
+      </w:tr>
+      <w:tr>
+        <w:tc>
+          <w:tcPr>
+            <w:tcW w:w="2831" w:type="dxa"/>
           </w:tcPr>
           <w:p>
             <w:pPr>
               <w:jc w:val="center"/>
             </w:pPr>
+            <w:r>
+              <w:t>IBAN</w:t>
+            </w:r>
+          </w:p>
+        </w:tc>
+        <w:tc>
+          <w:tcPr>
+            <w:tcW w:w="2831" w:type="dxa"/>
+          </w:tcPr>
+          <w:p>
+            <w:r>
+              <w:t>V18. 0123456789</w:t>
+            </w:r>
+          </w:p>
+        </w:tc>
+        <w:tc>
+          <w:tcPr>
+            <w:tcW w:w="2832" w:type="dxa"/>
+          </w:tcPr>
+          <w:p>
+            <w:r>
+              <w:t>N11. 123</w:t>
+            </w:r>
+          </w:p>
+          <w:p>
+            <w:r>
+              <w:t xml:space="preserve">N12. </w:t>
+            </w:r>
+            <w:r>
+              <w:t>0123456789</w:t>
+            </w:r>
+            <w:r>
+              <w:t>0123</w:t>
+            </w:r>
           </w:p>
         </w:tc>
       </w:tr>
@@ -1134,16 +1475,19 @@
             <w:pPr>
               <w:jc w:val="center"/>
             </w:pPr>
-          </w:p>
-        </w:tc>
-        <w:tc>
-          <w:tcPr>
-            <w:tcW w:w="2831" w:type="dxa"/>
-          </w:tcPr>
-          <w:p>
-            <w:pPr>
-              <w:jc w:val="center"/>
-            </w:pPr>
+            <w:r>
+              <w:t>Documentación</w:t>
+            </w:r>
+          </w:p>
+        </w:tc>
+        <w:tc>
+          <w:tcPr>
+            <w:tcW w:w="2831" w:type="dxa"/>
+          </w:tcPr>
+          <w:p>
+            <w:r>
+              <w:t>V19. Sí</w:t>
+            </w:r>
           </w:p>
         </w:tc>
         <w:tc>
@@ -1151,105 +1495,9 @@
             <w:tcW w:w="2832" w:type="dxa"/>
           </w:tcPr>
           <w:p>
-            <w:pPr>
-              <w:jc w:val="center"/>
-            </w:pPr>
-          </w:p>
-        </w:tc>
-      </w:tr>
-      <w:tr>
-        <w:tc>
-          <w:tcPr>
-            <w:tcW w:w="2831" w:type="dxa"/>
-          </w:tcPr>
-          <w:p>
-            <w:pPr>
-              <w:jc w:val="center"/>
-            </w:pPr>
-          </w:p>
-        </w:tc>
-        <w:tc>
-          <w:tcPr>
-            <w:tcW w:w="2831" w:type="dxa"/>
-          </w:tcPr>
-          <w:p>
-            <w:pPr>
-              <w:jc w:val="center"/>
-            </w:pPr>
-          </w:p>
-        </w:tc>
-        <w:tc>
-          <w:tcPr>
-            <w:tcW w:w="2832" w:type="dxa"/>
-          </w:tcPr>
-          <w:p>
-            <w:pPr>
-              <w:jc w:val="center"/>
-            </w:pPr>
-          </w:p>
-        </w:tc>
-      </w:tr>
-      <w:tr>
-        <w:tc>
-          <w:tcPr>
-            <w:tcW w:w="2831" w:type="dxa"/>
-          </w:tcPr>
-          <w:p>
-            <w:pPr>
-              <w:jc w:val="center"/>
-            </w:pPr>
-          </w:p>
-        </w:tc>
-        <w:tc>
-          <w:tcPr>
-            <w:tcW w:w="2831" w:type="dxa"/>
-          </w:tcPr>
-          <w:p>
-            <w:pPr>
-              <w:jc w:val="center"/>
-            </w:pPr>
-          </w:p>
-        </w:tc>
-        <w:tc>
-          <w:tcPr>
-            <w:tcW w:w="2832" w:type="dxa"/>
-          </w:tcPr>
-          <w:p>
-            <w:pPr>
-              <w:jc w:val="center"/>
-            </w:pPr>
-          </w:p>
-        </w:tc>
-      </w:tr>
-      <w:tr>
-        <w:tc>
-          <w:tcPr>
-            <w:tcW w:w="2831" w:type="dxa"/>
-          </w:tcPr>
-          <w:p>
-            <w:pPr>
-              <w:jc w:val="center"/>
-            </w:pPr>
-          </w:p>
-        </w:tc>
-        <w:tc>
-          <w:tcPr>
-            <w:tcW w:w="2831" w:type="dxa"/>
-          </w:tcPr>
-          <w:p>
-            <w:pPr>
-              <w:jc w:val="center"/>
-            </w:pPr>
-          </w:p>
-        </w:tc>
-        <w:tc>
-          <w:tcPr>
-            <w:tcW w:w="2832" w:type="dxa"/>
-          </w:tcPr>
-          <w:p>
-            <w:pPr>
-              <w:jc w:val="center"/>
-            </w:pPr>
+            <w:r>
+              <w:t>N13. No</w:t>
+            </w:r>
           </w:p>
         </w:tc>
       </w:tr>
@@ -1271,14 +1519,7 @@
           <w:sz w:val="28"/>
           <w:szCs w:val="28"/>
         </w:rPr>
-        <w:t>Login</w:t>
-      </w:r>
-      <w:r>
-        <w:rPr>
-          <w:sz w:val="28"/>
-          <w:szCs w:val="28"/>
-        </w:rPr>
-        <w:t>:</w:t>
+        <w:t>Login:</w:t>
       </w:r>
     </w:p>
     <w:p>
@@ -1307,21 +1548,7 @@
           <w:sz w:val="24"/>
           <w:szCs w:val="24"/>
         </w:rPr>
-        <w:t xml:space="preserve"> → </w:t>
-      </w:r>
-      <w:r>
-        <w:rPr>
-          <w:sz w:val="24"/>
-          <w:szCs w:val="24"/>
-        </w:rPr>
-        <w:t xml:space="preserve">Conjunto </w:t>
-      </w:r>
-      <w:r>
-        <w:rPr>
-          <w:sz w:val="24"/>
-          <w:szCs w:val="24"/>
-        </w:rPr>
-        <w:t>de valores</w:t>
+        <w:t xml:space="preserve"> → Conjunto de valores</w:t>
       </w:r>
     </w:p>
     <w:tbl>
@@ -1385,16 +1612,34 @@
             <w:pPr>
               <w:jc w:val="center"/>
             </w:pPr>
-          </w:p>
-        </w:tc>
-        <w:tc>
-          <w:tcPr>
-            <w:tcW w:w="2831" w:type="dxa"/>
-          </w:tcPr>
-          <w:p>
-            <w:pPr>
-              <w:jc w:val="center"/>
-            </w:pPr>
+            <w:r>
+              <w:t>Plataforma</w:t>
+            </w:r>
+          </w:p>
+        </w:tc>
+        <w:tc>
+          <w:tcPr>
+            <w:tcW w:w="2831" w:type="dxa"/>
+          </w:tcPr>
+          <w:p>
+            <w:r>
+              <w:t>V11. Facebook</w:t>
+            </w:r>
+          </w:p>
+          <w:p>
+            <w:r>
+              <w:t>V12. Google</w:t>
+            </w:r>
+          </w:p>
+          <w:p>
+            <w:r>
+              <w:t>V13. Microsoft</w:t>
+            </w:r>
+          </w:p>
+          <w:p>
+            <w:r>
+              <w:t>V14. Twitter</w:t>
+            </w:r>
           </w:p>
         </w:tc>
         <w:tc>
@@ -1402,73 +1647,9 @@
             <w:tcW w:w="2832" w:type="dxa"/>
           </w:tcPr>
           <w:p>
-            <w:pPr>
-              <w:jc w:val="center"/>
-            </w:pPr>
-          </w:p>
-        </w:tc>
-      </w:tr>
-      <w:tr>
-        <w:tc>
-          <w:tcPr>
-            <w:tcW w:w="2831" w:type="dxa"/>
-          </w:tcPr>
-          <w:p>
-            <w:pPr>
-              <w:jc w:val="center"/>
-            </w:pPr>
-          </w:p>
-        </w:tc>
-        <w:tc>
-          <w:tcPr>
-            <w:tcW w:w="2831" w:type="dxa"/>
-          </w:tcPr>
-          <w:p>
-            <w:pPr>
-              <w:jc w:val="center"/>
-            </w:pPr>
-          </w:p>
-        </w:tc>
-        <w:tc>
-          <w:tcPr>
-            <w:tcW w:w="2832" w:type="dxa"/>
-          </w:tcPr>
-          <w:p>
-            <w:pPr>
-              <w:jc w:val="center"/>
-            </w:pPr>
-          </w:p>
-        </w:tc>
-      </w:tr>
-      <w:tr>
-        <w:tc>
-          <w:tcPr>
-            <w:tcW w:w="2831" w:type="dxa"/>
-          </w:tcPr>
-          <w:p>
-            <w:pPr>
-              <w:jc w:val="center"/>
-            </w:pPr>
-          </w:p>
-        </w:tc>
-        <w:tc>
-          <w:tcPr>
-            <w:tcW w:w="2831" w:type="dxa"/>
-          </w:tcPr>
-          <w:p>
-            <w:pPr>
-              <w:jc w:val="center"/>
-            </w:pPr>
-          </w:p>
-        </w:tc>
-        <w:tc>
-          <w:tcPr>
-            <w:tcW w:w="2832" w:type="dxa"/>
-          </w:tcPr>
-          <w:p>
-            <w:pPr>
-              <w:jc w:val="center"/>
-            </w:pPr>
+            <w:r>
+              <w:t>N7. Meta</w:t>
+            </w:r>
           </w:p>
         </w:tc>
       </w:tr>
@@ -1490,14 +1671,7 @@
           <w:sz w:val="28"/>
           <w:szCs w:val="28"/>
         </w:rPr>
-        <w:t>AnadirMascota</w:t>
-      </w:r>
-      <w:r>
-        <w:rPr>
-          <w:sz w:val="28"/>
-          <w:szCs w:val="28"/>
-        </w:rPr>
-        <w:t>:</w:t>
+        <w:t>AnadirMascota:</w:t>
       </w:r>
     </w:p>
     <w:p>
@@ -1526,21 +1700,7 @@
           <w:sz w:val="24"/>
           <w:szCs w:val="24"/>
         </w:rPr>
-        <w:t>→</w:t>
-      </w:r>
-      <w:r>
-        <w:rPr>
-          <w:sz w:val="24"/>
-          <w:szCs w:val="24"/>
-        </w:rPr>
-        <w:t xml:space="preserve"> </w:t>
-      </w:r>
-      <w:r>
-        <w:rPr>
-          <w:sz w:val="24"/>
-          <w:szCs w:val="24"/>
-        </w:rPr>
-        <w:t>Miembro de un conjunto</w:t>
+        <w:t>→ Miembro de un conjunto</w:t>
       </w:r>
     </w:p>
     <w:tbl>
@@ -1604,16 +1764,19 @@
             <w:pPr>
               <w:jc w:val="center"/>
             </w:pPr>
-          </w:p>
-        </w:tc>
-        <w:tc>
-          <w:tcPr>
-            <w:tcW w:w="2831" w:type="dxa"/>
-          </w:tcPr>
-          <w:p>
-            <w:pPr>
-              <w:jc w:val="center"/>
-            </w:pPr>
+            <w:r>
+              <w:t>IdMascota</w:t>
+            </w:r>
+          </w:p>
+        </w:tc>
+        <w:tc>
+          <w:tcPr>
+            <w:tcW w:w="2831" w:type="dxa"/>
+          </w:tcPr>
+          <w:p>
+            <w:r>
+              <w:t>V20. 3</w:t>
+            </w:r>
           </w:p>
         </w:tc>
         <w:tc>
@@ -1621,73 +1784,9 @@
             <w:tcW w:w="2832" w:type="dxa"/>
           </w:tcPr>
           <w:p>
-            <w:pPr>
-              <w:jc w:val="center"/>
-            </w:pPr>
-          </w:p>
-        </w:tc>
-      </w:tr>
-      <w:tr>
-        <w:tc>
-          <w:tcPr>
-            <w:tcW w:w="2831" w:type="dxa"/>
-          </w:tcPr>
-          <w:p>
-            <w:pPr>
-              <w:jc w:val="center"/>
-            </w:pPr>
-          </w:p>
-        </w:tc>
-        <w:tc>
-          <w:tcPr>
-            <w:tcW w:w="2831" w:type="dxa"/>
-          </w:tcPr>
-          <w:p>
-            <w:pPr>
-              <w:jc w:val="center"/>
-            </w:pPr>
-          </w:p>
-        </w:tc>
-        <w:tc>
-          <w:tcPr>
-            <w:tcW w:w="2832" w:type="dxa"/>
-          </w:tcPr>
-          <w:p>
-            <w:pPr>
-              <w:jc w:val="center"/>
-            </w:pPr>
-          </w:p>
-        </w:tc>
-      </w:tr>
-      <w:tr>
-        <w:tc>
-          <w:tcPr>
-            <w:tcW w:w="2831" w:type="dxa"/>
-          </w:tcPr>
-          <w:p>
-            <w:pPr>
-              <w:jc w:val="center"/>
-            </w:pPr>
-          </w:p>
-        </w:tc>
-        <w:tc>
-          <w:tcPr>
-            <w:tcW w:w="2831" w:type="dxa"/>
-          </w:tcPr>
-          <w:p>
-            <w:pPr>
-              <w:jc w:val="center"/>
-            </w:pPr>
-          </w:p>
-        </w:tc>
-        <w:tc>
-          <w:tcPr>
-            <w:tcW w:w="2832" w:type="dxa"/>
-          </w:tcPr>
-          <w:p>
-            <w:pPr>
-              <w:jc w:val="center"/>
-            </w:pPr>
+            <w:r>
+              <w:t>N14. -4</w:t>
+            </w:r>
           </w:p>
         </w:tc>
       </w:tr>
@@ -1704,19 +1803,28 @@
           <w:szCs w:val="28"/>
         </w:rPr>
       </w:pPr>
+      <w:proofErr w:type="spellStart"/>
       <w:r>
         <w:rPr>
           <w:sz w:val="28"/>
           <w:szCs w:val="28"/>
         </w:rPr>
-        <w:t>Registrar</w:t>
+        <w:t>Contratar</w:t>
       </w:r>
       <w:r>
         <w:rPr>
           <w:sz w:val="28"/>
           <w:szCs w:val="28"/>
         </w:rPr>
-        <w:t>Cuidador:</w:t>
+        <w:t>Cuidador</w:t>
+      </w:r>
+      <w:proofErr w:type="spellEnd"/>
+      <w:r>
+        <w:rPr>
+          <w:sz w:val="28"/>
+          <w:szCs w:val="28"/>
+        </w:rPr>
+        <w:t>:</w:t>
       </w:r>
     </w:p>
     <w:p>
@@ -1738,6 +1846,7 @@
           <w:sz w:val="24"/>
           <w:szCs w:val="24"/>
         </w:rPr>
+        <w:lastRenderedPageBreak/>
         <w:t>IdMascota</w:t>
       </w:r>
       <w:r>
@@ -1745,21 +1854,7 @@
           <w:sz w:val="24"/>
           <w:szCs w:val="24"/>
         </w:rPr>
-        <w:t xml:space="preserve"> → </w:t>
-      </w:r>
-      <w:r>
-        <w:rPr>
-          <w:sz w:val="24"/>
-          <w:szCs w:val="24"/>
-        </w:rPr>
-        <w:t xml:space="preserve">Conjunto </w:t>
-      </w:r>
-      <w:r>
-        <w:rPr>
-          <w:sz w:val="24"/>
-          <w:szCs w:val="24"/>
-        </w:rPr>
-        <w:t>de valores</w:t>
+        <w:t xml:space="preserve"> → Conjunto de valores</w:t>
       </w:r>
     </w:p>
     <w:p>
@@ -1781,16 +1876,7 @@
           <w:sz w:val="24"/>
           <w:szCs w:val="24"/>
         </w:rPr>
-        <w:t>IdCuidador</w:t>
-      </w:r>
-      <w:r>
-        <w:rPr>
-          <w:b/>
-          <w:bCs/>
-          <w:sz w:val="24"/>
-          <w:szCs w:val="24"/>
-        </w:rPr>
-        <w:t xml:space="preserve"> </w:t>
+        <w:t xml:space="preserve">IdCuidador </w:t>
       </w:r>
       <w:r>
         <w:rPr>
@@ -1826,14 +1912,7 @@
           <w:sz w:val="24"/>
           <w:szCs w:val="24"/>
         </w:rPr>
-        <w:t xml:space="preserve"> → </w:t>
-      </w:r>
-      <w:r>
-        <w:rPr>
-          <w:sz w:val="24"/>
-          <w:szCs w:val="24"/>
-        </w:rPr>
-        <w:t>Condición booleana</w:t>
+        <w:t xml:space="preserve"> → Condición booleana</w:t>
       </w:r>
     </w:p>
     <w:p>
@@ -1855,30 +1934,14 @@
           <w:sz w:val="24"/>
           <w:szCs w:val="24"/>
         </w:rPr>
-        <w:t>FechaFinCuidado</w:t>
-      </w:r>
-      <w:r>
-        <w:rPr>
-          <w:b/>
-          <w:bCs/>
-          <w:sz w:val="24"/>
-          <w:szCs w:val="24"/>
-        </w:rPr>
-        <w:t xml:space="preserve"> </w:t>
-      </w:r>
-      <w:r>
-        <w:rPr>
-          <w:sz w:val="24"/>
-          <w:szCs w:val="24"/>
-        </w:rPr>
-        <w:t xml:space="preserve">→ </w:t>
-      </w:r>
-      <w:r>
-        <w:rPr>
-          <w:sz w:val="24"/>
-          <w:szCs w:val="24"/>
-        </w:rPr>
-        <w:t>Condición Booleana</w:t>
+        <w:t xml:space="preserve">FechaFinCuidado </w:t>
+      </w:r>
+      <w:r>
+        <w:rPr>
+          <w:sz w:val="24"/>
+          <w:szCs w:val="24"/>
+        </w:rPr>
+        <w:t>→ Condición Booleana</w:t>
       </w:r>
     </w:p>
     <w:tbl>
@@ -1942,8 +2005,33 @@
             <w:pPr>
               <w:jc w:val="center"/>
             </w:pPr>
-          </w:p>
-        </w:tc>
+            <w:r>
+              <w:t>IdMascota</w:t>
+            </w:r>
+          </w:p>
+        </w:tc>
+        <w:tc>
+          <w:tcPr>
+            <w:tcW w:w="2831" w:type="dxa"/>
+          </w:tcPr>
+          <w:p>
+            <w:r>
+              <w:t>V20. 3</w:t>
+            </w:r>
+          </w:p>
+        </w:tc>
+        <w:tc>
+          <w:tcPr>
+            <w:tcW w:w="2832" w:type="dxa"/>
+          </w:tcPr>
+          <w:p>
+            <w:r>
+              <w:t>N14. -4</w:t>
+            </w:r>
+          </w:p>
+        </w:tc>
+      </w:tr>
+      <w:tr>
         <w:tc>
           <w:tcPr>
             <w:tcW w:w="2831" w:type="dxa"/>
@@ -1952,16 +2040,64 @@
             <w:pPr>
               <w:jc w:val="center"/>
             </w:pPr>
+            <w:r>
+              <w:t>IdCuidador</w:t>
+            </w:r>
+          </w:p>
+        </w:tc>
+        <w:tc>
+          <w:tcPr>
+            <w:tcW w:w="2831" w:type="dxa"/>
+          </w:tcPr>
+          <w:p>
+            <w:r>
+              <w:t>V21. 12v32vde</w:t>
+            </w:r>
           </w:p>
         </w:tc>
         <w:tc>
           <w:tcPr>
             <w:tcW w:w="2832" w:type="dxa"/>
+          </w:tcPr>
+          <w:p>
+            <w:r>
+              <w:t xml:space="preserve">N15. </w:t>
+            </w:r>
+          </w:p>
+        </w:tc>
+      </w:tr>
+      <w:tr>
+        <w:tc>
+          <w:tcPr>
+            <w:tcW w:w="2831" w:type="dxa"/>
           </w:tcPr>
           <w:p>
             <w:pPr>
               <w:jc w:val="center"/>
             </w:pPr>
+            <w:r>
+              <w:t>FechaInicioCuidado</w:t>
+            </w:r>
+          </w:p>
+        </w:tc>
+        <w:tc>
+          <w:tcPr>
+            <w:tcW w:w="2831" w:type="dxa"/>
+          </w:tcPr>
+          <w:p>
+            <w:r>
+              <w:t>V19. Sí</w:t>
+            </w:r>
+          </w:p>
+        </w:tc>
+        <w:tc>
+          <w:tcPr>
+            <w:tcW w:w="2832" w:type="dxa"/>
+          </w:tcPr>
+          <w:p>
+            <w:r>
+              <w:t>N13. No</w:t>
+            </w:r>
           </w:p>
         </w:tc>
       </w:tr>
@@ -1974,16 +2110,19 @@
             <w:pPr>
               <w:jc w:val="center"/>
             </w:pPr>
-          </w:p>
-        </w:tc>
-        <w:tc>
-          <w:tcPr>
-            <w:tcW w:w="2831" w:type="dxa"/>
-          </w:tcPr>
-          <w:p>
-            <w:pPr>
-              <w:jc w:val="center"/>
-            </w:pPr>
+            <w:r>
+              <w:t>FechaFinCuidado</w:t>
+            </w:r>
+          </w:p>
+        </w:tc>
+        <w:tc>
+          <w:tcPr>
+            <w:tcW w:w="2831" w:type="dxa"/>
+          </w:tcPr>
+          <w:p>
+            <w:r>
+              <w:t>V19. Sí</w:t>
+            </w:r>
           </w:p>
         </w:tc>
         <w:tc>
@@ -1991,41 +2130,9 @@
             <w:tcW w:w="2832" w:type="dxa"/>
           </w:tcPr>
           <w:p>
-            <w:pPr>
-              <w:jc w:val="center"/>
-            </w:pPr>
-          </w:p>
-        </w:tc>
-      </w:tr>
-      <w:tr>
-        <w:tc>
-          <w:tcPr>
-            <w:tcW w:w="2831" w:type="dxa"/>
-          </w:tcPr>
-          <w:p>
-            <w:pPr>
-              <w:jc w:val="center"/>
-            </w:pPr>
-          </w:p>
-        </w:tc>
-        <w:tc>
-          <w:tcPr>
-            <w:tcW w:w="2831" w:type="dxa"/>
-          </w:tcPr>
-          <w:p>
-            <w:pPr>
-              <w:jc w:val="center"/>
-            </w:pPr>
-          </w:p>
-        </w:tc>
-        <w:tc>
-          <w:tcPr>
-            <w:tcW w:w="2832" w:type="dxa"/>
-          </w:tcPr>
-          <w:p>
-            <w:pPr>
-              <w:jc w:val="center"/>
-            </w:pPr>
+            <w:r>
+              <w:t>N13. No</w:t>
+            </w:r>
           </w:p>
         </w:tc>
       </w:tr>
@@ -3331,6 +3438,29 @@
       </w:tblBorders>
     </w:tblPr>
   </w:style>
+  <w:style w:type="character" w:styleId="Hipervnculo">
+    <w:name w:val="Hyperlink"/>
+    <w:basedOn w:val="Fuentedeprrafopredeter"/>
+    <w:uiPriority w:val="99"/>
+    <w:unhideWhenUsed/>
+    <w:rsid w:val="00016DDD"/>
+    <w:rPr>
+      <w:color w:val="467886" w:themeColor="hyperlink"/>
+      <w:u w:val="single"/>
+    </w:rPr>
+  </w:style>
+  <w:style w:type="character" w:styleId="Mencinsinresolver">
+    <w:name w:val="Unresolved Mention"/>
+    <w:basedOn w:val="Fuentedeprrafopredeter"/>
+    <w:uiPriority w:val="99"/>
+    <w:semiHidden/>
+    <w:unhideWhenUsed/>
+    <w:rsid w:val="00016DDD"/>
+    <w:rPr>
+      <w:color w:val="605E5C"/>
+      <w:shd w:val="clear" w:color="auto" w:fill="E1DFDD"/>
+    </w:rPr>
+  </w:style>
 </w:styles>
 </file>
 

</xml_diff>